<commit_message>
Migliorie ai dettegli dei cavalli e sistemati piccoli problemi
</commit_message>
<xml_diff>
--- a/4_Diari/Modello Diario v2 - Copia.docx
+++ b/4_Diari/Modello Diario v2 - Copia.docx
@@ -734,12 +734,14 @@
                 <w:rFonts w:ascii="Arial" w:hAnsi="Arial" w:cs="Arial"/>
               </w:rPr>
             </w:pPr>
+            <w:proofErr w:type="spellStart"/>
             <w:r>
               <w:rPr>
                 <w:rFonts w:ascii="Arial" w:hAnsi="Arial" w:cs="Arial"/>
               </w:rPr>
               <w:t>Gantt</w:t>
             </w:r>
+            <w:proofErr w:type="spellEnd"/>
             <w:r>
               <w:rPr>
                 <w:rFonts w:ascii="Arial" w:hAnsi="Arial" w:cs="Arial"/>
@@ -758,12 +760,14 @@
                 <w:rFonts w:ascii="Arial" w:hAnsi="Arial" w:cs="Arial"/>
               </w:rPr>
             </w:pPr>
+            <w:proofErr w:type="spellStart"/>
             <w:r>
               <w:rPr>
                 <w:rFonts w:ascii="Arial" w:hAnsi="Arial" w:cs="Arial"/>
               </w:rPr>
               <w:t>Mockup</w:t>
             </w:r>
+            <w:proofErr w:type="spellEnd"/>
             <w:r>
               <w:rPr>
                 <w:rFonts w:ascii="Arial" w:hAnsi="Arial" w:cs="Arial"/>
@@ -1229,12 +1233,14 @@
                 <w:rFonts w:ascii="Arial" w:hAnsi="Arial" w:cs="Arial"/>
               </w:rPr>
             </w:pPr>
+            <w:proofErr w:type="spellStart"/>
             <w:r>
               <w:rPr>
                 <w:rFonts w:ascii="Arial" w:hAnsi="Arial" w:cs="Arial"/>
               </w:rPr>
               <w:t>Swimlane</w:t>
             </w:r>
+            <w:proofErr w:type="spellEnd"/>
           </w:p>
           <w:p>
             <w:pPr>
@@ -1251,7 +1257,21 @@
               <w:rPr>
                 <w:rFonts w:ascii="Arial" w:hAnsi="Arial" w:cs="Arial"/>
               </w:rPr>
-              <w:t>Impostato Andrioid Studio con Flutter</w:t>
+              <w:t xml:space="preserve">Impostato </w:t>
+            </w:r>
+            <w:proofErr w:type="spellStart"/>
+            <w:r>
+              <w:rPr>
+                <w:rFonts w:ascii="Arial" w:hAnsi="Arial" w:cs="Arial"/>
+              </w:rPr>
+              <w:t>Andrioid</w:t>
+            </w:r>
+            <w:proofErr w:type="spellEnd"/>
+            <w:r>
+              <w:rPr>
+                <w:rFonts w:ascii="Arial" w:hAnsi="Arial" w:cs="Arial"/>
+              </w:rPr>
+              <w:t xml:space="preserve"> Studio con Flutter</w:t>
             </w:r>
           </w:p>
         </w:tc>
@@ -1320,8 +1340,16 @@
               <w:rPr>
                 <w:rFonts w:ascii="Arial" w:hAnsi="Arial" w:cs="Arial"/>
               </w:rPr>
-              <w:t xml:space="preserve"> e al disco esternp</w:t>
-            </w:r>
+              <w:t xml:space="preserve"> e al disco </w:t>
+            </w:r>
+            <w:proofErr w:type="spellStart"/>
+            <w:r>
+              <w:rPr>
+                <w:rFonts w:ascii="Arial" w:hAnsi="Arial" w:cs="Arial"/>
+              </w:rPr>
+              <w:t>esternp</w:t>
+            </w:r>
+            <w:proofErr w:type="spellEnd"/>
             <w:r>
               <w:rPr>
                 <w:rFonts w:ascii="Arial" w:hAnsi="Arial" w:cs="Arial"/>
@@ -1878,6 +1906,7 @@
               <w:t xml:space="preserve"> File JSON messo su </w:t>
             </w:r>
             <w:hyperlink r:id="rId9" w:history="1">
+              <w:proofErr w:type="spellStart"/>
               <w:r>
                 <w:rPr>
                   <w:rStyle w:val="Collegamentoipertestuale"/>
@@ -1885,6 +1914,7 @@
                 </w:rPr>
                 <w:t>jsonkeeper</w:t>
               </w:r>
+              <w:proofErr w:type="spellEnd"/>
             </w:hyperlink>
           </w:p>
         </w:tc>
@@ -2737,11 +2767,19 @@
                 <w:rFonts w:ascii="Arial" w:hAnsi="Arial" w:cs="Arial"/>
               </w:rPr>
             </w:pPr>
-            <w:r>
-              <w:rPr>
-                <w:rFonts w:ascii="Arial" w:hAnsi="Arial" w:cs="Arial"/>
-              </w:rPr>
-              <w:t>Intergrazione immagini</w:t>
+            <w:proofErr w:type="spellStart"/>
+            <w:r>
+              <w:rPr>
+                <w:rFonts w:ascii="Arial" w:hAnsi="Arial" w:cs="Arial"/>
+              </w:rPr>
+              <w:t>Intergrazione</w:t>
+            </w:r>
+            <w:proofErr w:type="spellEnd"/>
+            <w:r>
+              <w:rPr>
+                <w:rFonts w:ascii="Arial" w:hAnsi="Arial" w:cs="Arial"/>
+              </w:rPr>
+              <w:t xml:space="preserve"> immagini</w:t>
             </w:r>
           </w:p>
           <w:p>
@@ -3324,7 +3362,14 @@
               <w:rPr>
                 <w:rFonts w:ascii="Arial" w:hAnsi="Arial" w:cs="Arial"/>
               </w:rPr>
-              <w:t>Salvare i dati in locale con la libreria s</w:t>
+              <w:t xml:space="preserve">Salvare i dati in locale con la libreria </w:t>
+            </w:r>
+            <w:proofErr w:type="spellStart"/>
+            <w:r>
+              <w:rPr>
+                <w:rFonts w:ascii="Arial" w:hAnsi="Arial" w:cs="Arial"/>
+              </w:rPr>
+              <w:t>s</w:t>
             </w:r>
             <w:r>
               <w:rPr>
@@ -3332,11 +3377,26 @@
               </w:rPr>
               <w:t>hared_preferences</w:t>
             </w:r>
-            <w:r>
-              <w:rPr>
-                <w:rFonts w:ascii="Arial" w:hAnsi="Arial" w:cs="Arial"/>
-              </w:rPr>
-              <w:t xml:space="preserve">, problemi con il posizionamento del disci </w:t>
+            <w:proofErr w:type="spellEnd"/>
+            <w:r>
+              <w:rPr>
+                <w:rFonts w:ascii="Arial" w:hAnsi="Arial" w:cs="Arial"/>
+              </w:rPr>
+              <w:t xml:space="preserve">, problemi con il posizionamento del </w:t>
+            </w:r>
+            <w:proofErr w:type="spellStart"/>
+            <w:r>
+              <w:rPr>
+                <w:rFonts w:ascii="Arial" w:hAnsi="Arial" w:cs="Arial"/>
+              </w:rPr>
+              <w:t>disci</w:t>
+            </w:r>
+            <w:proofErr w:type="spellEnd"/>
+            <w:r>
+              <w:rPr>
+                <w:rFonts w:ascii="Arial" w:hAnsi="Arial" w:cs="Arial"/>
+              </w:rPr>
+              <w:t xml:space="preserve"> </w:t>
             </w:r>
             <w:r>
               <w:rPr>
@@ -3350,12 +3410,14 @@
               </w:rPr>
               <w:t xml:space="preserve"> rimpiazzato con </w:t>
             </w:r>
+            <w:proofErr w:type="spellStart"/>
             <w:r>
               <w:rPr>
                 <w:rFonts w:ascii="Arial" w:hAnsi="Arial" w:cs="Arial"/>
               </w:rPr>
               <w:t>hive_flutter</w:t>
             </w:r>
+            <w:proofErr w:type="spellEnd"/>
           </w:p>
         </w:tc>
       </w:tr>
@@ -3899,7 +3961,21 @@
               <w:rPr>
                 <w:rFonts w:ascii="Arial" w:hAnsi="Arial" w:cs="Arial"/>
               </w:rPr>
-              <w:t>Impostare i dati nella schemata Home, problema con due liste</w:t>
+              <w:t xml:space="preserve">Impostare i dati nella </w:t>
+            </w:r>
+            <w:proofErr w:type="spellStart"/>
+            <w:r>
+              <w:rPr>
+                <w:rFonts w:ascii="Arial" w:hAnsi="Arial" w:cs="Arial"/>
+              </w:rPr>
+              <w:t>schemata</w:t>
+            </w:r>
+            <w:proofErr w:type="spellEnd"/>
+            <w:r>
+              <w:rPr>
+                <w:rFonts w:ascii="Arial" w:hAnsi="Arial" w:cs="Arial"/>
+              </w:rPr>
+              <w:t xml:space="preserve"> Home, problema con due liste</w:t>
             </w:r>
           </w:p>
         </w:tc>
@@ -4463,7 +4539,35 @@
               <w:rPr>
                 <w:rFonts w:ascii="Arial" w:hAnsi="Arial" w:cs="Arial"/>
               </w:rPr>
-              <w:t>L’implemetazione delle notifiche sta richiedendo piu tempo del previsto</w:t>
+              <w:t>L’</w:t>
+            </w:r>
+            <w:proofErr w:type="spellStart"/>
+            <w:r>
+              <w:rPr>
+                <w:rFonts w:ascii="Arial" w:hAnsi="Arial" w:cs="Arial"/>
+              </w:rPr>
+              <w:t>implemetazione</w:t>
+            </w:r>
+            <w:proofErr w:type="spellEnd"/>
+            <w:r>
+              <w:rPr>
+                <w:rFonts w:ascii="Arial" w:hAnsi="Arial" w:cs="Arial"/>
+              </w:rPr>
+              <w:t xml:space="preserve"> delle notifiche sta richiedendo </w:t>
+            </w:r>
+            <w:proofErr w:type="spellStart"/>
+            <w:r>
+              <w:rPr>
+                <w:rFonts w:ascii="Arial" w:hAnsi="Arial" w:cs="Arial"/>
+              </w:rPr>
+              <w:t>piu</w:t>
+            </w:r>
+            <w:proofErr w:type="spellEnd"/>
+            <w:r>
+              <w:rPr>
+                <w:rFonts w:ascii="Arial" w:hAnsi="Arial" w:cs="Arial"/>
+              </w:rPr>
+              <w:t xml:space="preserve"> tempo del previsto</w:t>
             </w:r>
           </w:p>
         </w:tc>
@@ -4688,13 +4792,7 @@
               <w:rPr>
                 <w:rFonts w:ascii="Arial" w:hAnsi="Arial" w:cs="Arial"/>
               </w:rPr>
-              <w:t>21</w:t>
-            </w:r>
-            <w:r>
-              <w:rPr>
-                <w:rFonts w:ascii="Arial" w:hAnsi="Arial" w:cs="Arial"/>
-              </w:rPr>
-              <w:t>.11.2025</w:t>
+              <w:t>21.11.2025</w:t>
             </w:r>
           </w:p>
         </w:tc>
@@ -5097,7 +5195,21 @@
               <w:rPr>
                 <w:rFonts w:ascii="Arial" w:hAnsi="Arial" w:cs="Arial"/>
               </w:rPr>
-              <w:t xml:space="preserve">Errore di compilazione con flutter_local_notifications su Java 11 </w:t>
+              <w:t xml:space="preserve">Errore di compilazione con </w:t>
+            </w:r>
+            <w:proofErr w:type="spellStart"/>
+            <w:r>
+              <w:rPr>
+                <w:rFonts w:ascii="Arial" w:hAnsi="Arial" w:cs="Arial"/>
+              </w:rPr>
+              <w:t>flutter_local_notifications</w:t>
+            </w:r>
+            <w:proofErr w:type="spellEnd"/>
+            <w:r>
+              <w:rPr>
+                <w:rFonts w:ascii="Arial" w:hAnsi="Arial" w:cs="Arial"/>
+              </w:rPr>
+              <w:t xml:space="preserve"> su Java 11 </w:t>
             </w:r>
             <w:r>
               <w:rPr>
@@ -5109,8 +5221,44 @@
               <w:rPr>
                 <w:rFonts w:ascii="Arial" w:hAnsi="Arial" w:cs="Arial"/>
               </w:rPr>
-              <w:t xml:space="preserve"> Risolto abilitando core library desugaring e aggiungendo la libreria desugar_jdk_libs in build.gradle.kts</w:t>
-            </w:r>
+              <w:t xml:space="preserve"> Risolto abilitando core library </w:t>
+            </w:r>
+            <w:proofErr w:type="spellStart"/>
+            <w:r>
+              <w:rPr>
+                <w:rFonts w:ascii="Arial" w:hAnsi="Arial" w:cs="Arial"/>
+              </w:rPr>
+              <w:t>desugaring</w:t>
+            </w:r>
+            <w:proofErr w:type="spellEnd"/>
+            <w:r>
+              <w:rPr>
+                <w:rFonts w:ascii="Arial" w:hAnsi="Arial" w:cs="Arial"/>
+              </w:rPr>
+              <w:t xml:space="preserve"> e aggiungendo la libreria </w:t>
+            </w:r>
+            <w:proofErr w:type="spellStart"/>
+            <w:r>
+              <w:rPr>
+                <w:rFonts w:ascii="Arial" w:hAnsi="Arial" w:cs="Arial"/>
+              </w:rPr>
+              <w:t>desugar_jdk_libs</w:t>
+            </w:r>
+            <w:proofErr w:type="spellEnd"/>
+            <w:r>
+              <w:rPr>
+                <w:rFonts w:ascii="Arial" w:hAnsi="Arial" w:cs="Arial"/>
+              </w:rPr>
+              <w:t xml:space="preserve"> in </w:t>
+            </w:r>
+            <w:proofErr w:type="spellStart"/>
+            <w:r>
+              <w:rPr>
+                <w:rFonts w:ascii="Arial" w:hAnsi="Arial" w:cs="Arial"/>
+              </w:rPr>
+              <w:t>build.gradle.kts</w:t>
+            </w:r>
+            <w:proofErr w:type="spellEnd"/>
           </w:p>
           <w:p>
             <w:pPr>
@@ -5199,7 +5347,21 @@
               <w:rPr>
                 <w:rFonts w:ascii="Arial" w:hAnsi="Arial" w:cs="Arial"/>
               </w:rPr>
-              <w:t xml:space="preserve"> jracefolder </w:t>
+              <w:t xml:space="preserve"> </w:t>
+            </w:r>
+            <w:proofErr w:type="spellStart"/>
+            <w:r>
+              <w:rPr>
+                <w:rFonts w:ascii="Arial" w:hAnsi="Arial" w:cs="Arial"/>
+              </w:rPr>
+              <w:t>jracefolder</w:t>
+            </w:r>
+            <w:proofErr w:type="spellEnd"/>
+            <w:r>
+              <w:rPr>
+                <w:rFonts w:ascii="Arial" w:hAnsi="Arial" w:cs="Arial"/>
+              </w:rPr>
+              <w:t xml:space="preserve"> </w:t>
             </w:r>
             <w:r>
               <w:rPr>
@@ -5211,7 +5373,21 @@
               <w:rPr>
                 <w:rFonts w:ascii="Arial" w:hAnsi="Arial" w:cs="Arial"/>
               </w:rPr>
-              <w:t xml:space="preserve"> Notifications </w:t>
+              <w:t xml:space="preserve"> </w:t>
+            </w:r>
+            <w:proofErr w:type="spellStart"/>
+            <w:r>
+              <w:rPr>
+                <w:rFonts w:ascii="Arial" w:hAnsi="Arial" w:cs="Arial"/>
+              </w:rPr>
+              <w:t>Notifications</w:t>
+            </w:r>
+            <w:proofErr w:type="spellEnd"/>
+            <w:r>
+              <w:rPr>
+                <w:rFonts w:ascii="Arial" w:hAnsi="Arial" w:cs="Arial"/>
+              </w:rPr>
+              <w:t xml:space="preserve"> </w:t>
             </w:r>
             <w:r>
               <w:rPr>
@@ -5271,7 +5447,57 @@
               <w:rPr>
                 <w:rFonts w:ascii="Arial" w:hAnsi="Arial" w:cs="Arial"/>
               </w:rPr>
-              <w:t>&lt;uses-permission android:name="android.permission.SCHEDULE_EXACT_ALARM"/&gt;</w:t>
+              <w:t>&lt;</w:t>
+            </w:r>
+            <w:proofErr w:type="spellStart"/>
+            <w:r>
+              <w:rPr>
+                <w:rFonts w:ascii="Arial" w:hAnsi="Arial" w:cs="Arial"/>
+              </w:rPr>
+              <w:t>uses-permission</w:t>
+            </w:r>
+            <w:proofErr w:type="spellEnd"/>
+            <w:r>
+              <w:rPr>
+                <w:rFonts w:ascii="Arial" w:hAnsi="Arial" w:cs="Arial"/>
+              </w:rPr>
+              <w:t xml:space="preserve"> </w:t>
+            </w:r>
+            <w:proofErr w:type="spellStart"/>
+            <w:r>
+              <w:rPr>
+                <w:rFonts w:ascii="Arial" w:hAnsi="Arial" w:cs="Arial"/>
+              </w:rPr>
+              <w:t>android:name</w:t>
+            </w:r>
+            <w:proofErr w:type="spellEnd"/>
+            <w:r>
+              <w:rPr>
+                <w:rFonts w:ascii="Arial" w:hAnsi="Arial" w:cs="Arial"/>
+              </w:rPr>
+              <w:t>="</w:t>
+            </w:r>
+            <w:proofErr w:type="spellStart"/>
+            <w:proofErr w:type="gramStart"/>
+            <w:r>
+              <w:rPr>
+                <w:rFonts w:ascii="Arial" w:hAnsi="Arial" w:cs="Arial"/>
+              </w:rPr>
+              <w:t>android.permission</w:t>
+            </w:r>
+            <w:proofErr w:type="gramEnd"/>
+            <w:r>
+              <w:rPr>
+                <w:rFonts w:ascii="Arial" w:hAnsi="Arial" w:cs="Arial"/>
+              </w:rPr>
+              <w:t>.SCHEDULE_EXACT_ALARM</w:t>
+            </w:r>
+            <w:proofErr w:type="spellEnd"/>
+            <w:r>
+              <w:rPr>
+                <w:rFonts w:ascii="Arial" w:hAnsi="Arial" w:cs="Arial"/>
+              </w:rPr>
+              <w:t>"/&gt;</w:t>
             </w:r>
             <w:r>
               <w:rPr>
@@ -5413,6 +5639,549 @@
                 <w:rFonts w:ascii="Arial" w:hAnsi="Arial" w:cs="Arial"/>
               </w:rPr>
               <w:t>Sistemazione grafica</w:t>
+            </w:r>
+          </w:p>
+        </w:tc>
+      </w:tr>
+    </w:tbl>
+    <w:p>
+      <w:pPr>
+        <w:rPr>
+          <w:rFonts w:ascii="Arial" w:hAnsi="Arial" w:cs="Arial"/>
+        </w:rPr>
+      </w:pPr>
+    </w:p>
+    <w:p>
+      <w:pPr>
+        <w:rPr>
+          <w:rFonts w:ascii="Arial" w:hAnsi="Arial" w:cs="Arial"/>
+        </w:rPr>
+      </w:pPr>
+      <w:r>
+        <w:rPr>
+          <w:rFonts w:ascii="Arial" w:hAnsi="Arial" w:cs="Arial"/>
+        </w:rPr>
+        <w:br w:type="page"/>
+      </w:r>
+    </w:p>
+    <w:p>
+      <w:pPr>
+        <w:pStyle w:val="Titolo"/>
+        <w:pBdr>
+          <w:bottom w:val="single" w:sz="4" w:space="4" w:color="auto"/>
+        </w:pBdr>
+        <w:rPr>
+          <w:rFonts w:ascii="Arial" w:hAnsi="Arial" w:cs="Arial"/>
+          <w:color w:val="auto"/>
+        </w:rPr>
+      </w:pPr>
+      <w:r>
+        <w:rPr>
+          <w:rFonts w:ascii="Arial" w:hAnsi="Arial" w:cs="Arial"/>
+          <w:color w:val="auto"/>
+        </w:rPr>
+        <w:lastRenderedPageBreak/>
+        <w:t>Diario di lavoro</w:t>
+      </w:r>
+    </w:p>
+    <w:tbl>
+      <w:tblPr>
+        <w:tblStyle w:val="Grigliatabella"/>
+        <w:tblW w:w="5000" w:type="pct"/>
+        <w:tblLook w:val="04A0" w:firstRow="1" w:lastRow="0" w:firstColumn="1" w:lastColumn="0" w:noHBand="0" w:noVBand="1"/>
+      </w:tblPr>
+      <w:tblGrid>
+        <w:gridCol w:w="2463"/>
+        <w:gridCol w:w="2463"/>
+        <w:gridCol w:w="2464"/>
+        <w:gridCol w:w="2464"/>
+      </w:tblGrid>
+      <w:tr>
+        <w:trPr>
+          <w:trHeight w:val="199"/>
+        </w:trPr>
+        <w:tc>
+          <w:tcPr>
+            <w:tcW w:w="1250" w:type="pct"/>
+            <w:vAlign w:val="center"/>
+          </w:tcPr>
+          <w:p>
+            <w:pPr>
+              <w:rPr>
+                <w:rFonts w:ascii="Arial" w:hAnsi="Arial" w:cs="Arial"/>
+              </w:rPr>
+            </w:pPr>
+            <w:r>
+              <w:rPr>
+                <w:rFonts w:ascii="Arial" w:hAnsi="Arial" w:cs="Arial"/>
+              </w:rPr>
+              <w:t>Luogo</w:t>
+            </w:r>
+          </w:p>
+        </w:tc>
+        <w:tc>
+          <w:tcPr>
+            <w:tcW w:w="3750" w:type="pct"/>
+            <w:gridSpan w:val="3"/>
+            <w:vAlign w:val="center"/>
+          </w:tcPr>
+          <w:p>
+            <w:pPr>
+              <w:rPr>
+                <w:rFonts w:ascii="Arial" w:hAnsi="Arial" w:cs="Arial"/>
+              </w:rPr>
+            </w:pPr>
+            <w:r>
+              <w:rPr>
+                <w:rFonts w:ascii="Arial" w:hAnsi="Arial" w:cs="Arial"/>
+              </w:rPr>
+              <w:t>Canobbio</w:t>
+            </w:r>
+          </w:p>
+        </w:tc>
+      </w:tr>
+      <w:tr>
+        <w:trPr>
+          <w:trHeight w:val="196"/>
+        </w:trPr>
+        <w:tc>
+          <w:tcPr>
+            <w:tcW w:w="1250" w:type="pct"/>
+            <w:vAlign w:val="center"/>
+          </w:tcPr>
+          <w:p>
+            <w:pPr>
+              <w:rPr>
+                <w:rFonts w:ascii="Arial" w:hAnsi="Arial" w:cs="Arial"/>
+              </w:rPr>
+            </w:pPr>
+            <w:r>
+              <w:rPr>
+                <w:rFonts w:ascii="Arial" w:hAnsi="Arial" w:cs="Arial"/>
+              </w:rPr>
+              <w:t>Data</w:t>
+            </w:r>
+          </w:p>
+        </w:tc>
+        <w:tc>
+          <w:tcPr>
+            <w:tcW w:w="3750" w:type="pct"/>
+            <w:gridSpan w:val="3"/>
+            <w:vAlign w:val="center"/>
+          </w:tcPr>
+          <w:p>
+            <w:pPr>
+              <w:rPr>
+                <w:rFonts w:ascii="Arial" w:hAnsi="Arial" w:cs="Arial"/>
+              </w:rPr>
+            </w:pPr>
+            <w:r>
+              <w:rPr>
+                <w:rFonts w:ascii="Arial" w:hAnsi="Arial" w:cs="Arial"/>
+              </w:rPr>
+              <w:t>28</w:t>
+            </w:r>
+            <w:r>
+              <w:rPr>
+                <w:rFonts w:ascii="Arial" w:hAnsi="Arial" w:cs="Arial"/>
+              </w:rPr>
+              <w:t>.11.2025</w:t>
+            </w:r>
+          </w:p>
+        </w:tc>
+      </w:tr>
+      <w:tr>
+        <w:trPr>
+          <w:trHeight w:val="196"/>
+        </w:trPr>
+        <w:tc>
+          <w:tcPr>
+            <w:tcW w:w="1250" w:type="pct"/>
+            <w:vAlign w:val="center"/>
+          </w:tcPr>
+          <w:p>
+            <w:pPr>
+              <w:rPr>
+                <w:rFonts w:ascii="Arial" w:hAnsi="Arial" w:cs="Arial"/>
+              </w:rPr>
+            </w:pPr>
+            <w:r>
+              <w:rPr>
+                <w:rFonts w:ascii="Arial" w:hAnsi="Arial" w:cs="Arial"/>
+              </w:rPr>
+              <w:t>Mattino</w:t>
+            </w:r>
+          </w:p>
+        </w:tc>
+        <w:tc>
+          <w:tcPr>
+            <w:tcW w:w="1250" w:type="pct"/>
+            <w:vAlign w:val="center"/>
+          </w:tcPr>
+          <w:p>
+            <w:pPr>
+              <w:rPr>
+                <w:rFonts w:ascii="Arial" w:hAnsi="Arial" w:cs="Arial"/>
+              </w:rPr>
+            </w:pPr>
+            <w:r>
+              <w:rPr>
+                <w:rFonts w:ascii="Arial" w:hAnsi="Arial" w:cs="Arial"/>
+              </w:rPr>
+              <w:t>8:20 – 11:35</w:t>
+            </w:r>
+          </w:p>
+        </w:tc>
+        <w:tc>
+          <w:tcPr>
+            <w:tcW w:w="1250" w:type="pct"/>
+            <w:vAlign w:val="center"/>
+          </w:tcPr>
+          <w:p>
+            <w:pPr>
+              <w:rPr>
+                <w:rFonts w:ascii="Arial" w:hAnsi="Arial" w:cs="Arial"/>
+              </w:rPr>
+            </w:pPr>
+            <w:r>
+              <w:rPr>
+                <w:rFonts w:ascii="Arial" w:hAnsi="Arial" w:cs="Arial"/>
+              </w:rPr>
+              <w:t>Pomeriggio</w:t>
+            </w:r>
+          </w:p>
+        </w:tc>
+        <w:tc>
+          <w:tcPr>
+            <w:tcW w:w="1250" w:type="pct"/>
+            <w:vAlign w:val="center"/>
+          </w:tcPr>
+          <w:p>
+            <w:pPr>
+              <w:rPr>
+                <w:rFonts w:ascii="Arial" w:hAnsi="Arial" w:cs="Arial"/>
+              </w:rPr>
+            </w:pPr>
+            <w:r>
+              <w:rPr>
+                <w:rFonts w:ascii="Arial" w:hAnsi="Arial" w:cs="Arial"/>
+              </w:rPr>
+              <w:t>12:30 – 15:45</w:t>
+            </w:r>
+          </w:p>
+        </w:tc>
+      </w:tr>
+    </w:tbl>
+    <w:p>
+      <w:pPr>
+        <w:rPr>
+          <w:rFonts w:ascii="Arial" w:hAnsi="Arial" w:cs="Arial"/>
+        </w:rPr>
+      </w:pPr>
+    </w:p>
+    <w:tbl>
+      <w:tblPr>
+        <w:tblStyle w:val="Grigliatabella"/>
+        <w:tblW w:w="0" w:type="auto"/>
+        <w:tblLook w:val="04A0" w:firstRow="1" w:lastRow="0" w:firstColumn="1" w:lastColumn="0" w:noHBand="0" w:noVBand="1"/>
+      </w:tblPr>
+      <w:tblGrid>
+        <w:gridCol w:w="9854"/>
+      </w:tblGrid>
+      <w:tr>
+        <w:tc>
+          <w:tcPr>
+            <w:tcW w:w="9854" w:type="dxa"/>
+            <w:shd w:val="clear" w:color="auto" w:fill="D9D9D9" w:themeFill="background1" w:themeFillShade="D9"/>
+          </w:tcPr>
+          <w:p>
+            <w:pPr>
+              <w:rPr>
+                <w:rFonts w:ascii="Arial" w:hAnsi="Arial" w:cs="Arial"/>
+              </w:rPr>
+            </w:pPr>
+            <w:r>
+              <w:rPr>
+                <w:rFonts w:ascii="Arial" w:hAnsi="Arial" w:cs="Arial"/>
+              </w:rPr>
+              <w:t>Lavori svolti</w:t>
+            </w:r>
+          </w:p>
+        </w:tc>
+      </w:tr>
+      <w:tr>
+        <w:tc>
+          <w:tcPr>
+            <w:tcW w:w="9854" w:type="dxa"/>
+          </w:tcPr>
+          <w:p>
+            <w:pPr>
+              <w:rPr>
+                <w:rFonts w:ascii="Arial" w:hAnsi="Arial" w:cs="Arial"/>
+              </w:rPr>
+            </w:pPr>
+            <w:r>
+              <w:rPr>
+                <w:rFonts w:ascii="Arial" w:hAnsi="Arial" w:cs="Arial"/>
+              </w:rPr>
+              <w:t>Finito la Home</w:t>
+            </w:r>
+          </w:p>
+          <w:p>
+            <w:pPr>
+              <w:rPr>
+                <w:rFonts w:ascii="Arial" w:hAnsi="Arial" w:cs="Arial"/>
+              </w:rPr>
+            </w:pPr>
+            <w:r>
+              <w:rPr>
+                <w:rFonts w:ascii="Arial" w:hAnsi="Arial" w:cs="Arial"/>
+              </w:rPr>
+              <w:t>Apportato migliorie ai dettagli sui cavalli</w:t>
+            </w:r>
+            <w:r>
+              <w:rPr>
+                <w:rFonts w:ascii="Arial" w:hAnsi="Arial" w:cs="Arial"/>
+              </w:rPr>
+              <w:t xml:space="preserve"> (Wikipedia + ChatGPT)</w:t>
+            </w:r>
+          </w:p>
+          <w:p>
+            <w:pPr>
+              <w:rPr>
+                <w:rFonts w:ascii="Arial" w:hAnsi="Arial" w:cs="Arial"/>
+              </w:rPr>
+            </w:pPr>
+            <w:r>
+              <w:rPr>
+                <w:rFonts w:ascii="Arial" w:hAnsi="Arial" w:cs="Arial"/>
+              </w:rPr>
+              <w:t>Sistemato problemi vari</w:t>
+            </w:r>
+          </w:p>
+        </w:tc>
+      </w:tr>
+    </w:tbl>
+    <w:p>
+      <w:pPr>
+        <w:rPr>
+          <w:rFonts w:ascii="Arial" w:hAnsi="Arial" w:cs="Arial"/>
+        </w:rPr>
+      </w:pPr>
+    </w:p>
+    <w:tbl>
+      <w:tblPr>
+        <w:tblStyle w:val="Grigliatabella"/>
+        <w:tblW w:w="0" w:type="auto"/>
+        <w:tblLook w:val="04A0" w:firstRow="1" w:lastRow="0" w:firstColumn="1" w:lastColumn="0" w:noHBand="0" w:noVBand="1"/>
+      </w:tblPr>
+      <w:tblGrid>
+        <w:gridCol w:w="9854"/>
+      </w:tblGrid>
+      <w:tr>
+        <w:tc>
+          <w:tcPr>
+            <w:tcW w:w="9854" w:type="dxa"/>
+            <w:shd w:val="clear" w:color="auto" w:fill="D9D9D9" w:themeFill="background1" w:themeFillShade="D9"/>
+          </w:tcPr>
+          <w:p>
+            <w:pPr>
+              <w:rPr>
+                <w:rFonts w:ascii="Arial" w:hAnsi="Arial" w:cs="Arial"/>
+              </w:rPr>
+            </w:pPr>
+            <w:r>
+              <w:rPr>
+                <w:rFonts w:ascii="Arial" w:hAnsi="Arial" w:cs="Arial"/>
+              </w:rPr>
+              <w:t>Problemi riscontrati e soluzioni adottate</w:t>
+            </w:r>
+          </w:p>
+        </w:tc>
+      </w:tr>
+      <w:tr>
+        <w:tc>
+          <w:tcPr>
+            <w:tcW w:w="9854" w:type="dxa"/>
+          </w:tcPr>
+          <w:p>
+            <w:pPr>
+              <w:rPr>
+                <w:rFonts w:ascii="Arial" w:hAnsi="Arial" w:cs="Arial"/>
+              </w:rPr>
+            </w:pPr>
+            <w:r>
+              <w:rPr>
+                <w:rFonts w:ascii="Arial" w:hAnsi="Arial" w:cs="Arial"/>
+              </w:rPr>
+              <w:t>Notifiche programmate non funzionanti</w:t>
+            </w:r>
+          </w:p>
+        </w:tc>
+      </w:tr>
+    </w:tbl>
+    <w:p>
+      <w:pPr>
+        <w:rPr>
+          <w:rFonts w:ascii="Arial" w:hAnsi="Arial" w:cs="Arial"/>
+        </w:rPr>
+      </w:pPr>
+    </w:p>
+    <w:tbl>
+      <w:tblPr>
+        <w:tblStyle w:val="Grigliatabella"/>
+        <w:tblW w:w="0" w:type="auto"/>
+        <w:tblLook w:val="04A0" w:firstRow="1" w:lastRow="0" w:firstColumn="1" w:lastColumn="0" w:noHBand="0" w:noVBand="1"/>
+      </w:tblPr>
+      <w:tblGrid>
+        <w:gridCol w:w="9854"/>
+      </w:tblGrid>
+      <w:tr>
+        <w:trPr>
+          <w:trHeight w:val="262"/>
+        </w:trPr>
+        <w:tc>
+          <w:tcPr>
+            <w:tcW w:w="9854" w:type="dxa"/>
+            <w:shd w:val="clear" w:color="auto" w:fill="D9D9D9" w:themeFill="background1" w:themeFillShade="D9"/>
+          </w:tcPr>
+          <w:p>
+            <w:pPr>
+              <w:rPr>
+                <w:rFonts w:ascii="Arial" w:hAnsi="Arial" w:cs="Arial"/>
+              </w:rPr>
+            </w:pPr>
+            <w:r>
+              <w:rPr>
+                <w:rFonts w:ascii="Arial" w:hAnsi="Arial" w:cs="Arial"/>
+              </w:rPr>
+              <w:t>Punto della situazione rispetto alla pianificazione</w:t>
+            </w:r>
+          </w:p>
+        </w:tc>
+      </w:tr>
+      <w:tr>
+        <w:tc>
+          <w:tcPr>
+            <w:tcW w:w="9854" w:type="dxa"/>
+          </w:tcPr>
+          <w:p>
+            <w:pPr>
+              <w:rPr>
+                <w:rFonts w:ascii="Arial" w:hAnsi="Arial" w:cs="Arial"/>
+              </w:rPr>
+            </w:pPr>
+            <w:r>
+              <w:rPr>
+                <w:rFonts w:ascii="Arial" w:hAnsi="Arial" w:cs="Arial"/>
+              </w:rPr>
+              <w:t>L’i</w:t>
+            </w:r>
+            <w:r>
+              <w:rPr>
+                <w:rFonts w:ascii="Arial" w:hAnsi="Arial" w:cs="Arial"/>
+              </w:rPr>
+              <w:t>m</w:t>
+            </w:r>
+            <w:r>
+              <w:rPr>
+                <w:rFonts w:ascii="Arial" w:hAnsi="Arial" w:cs="Arial"/>
+              </w:rPr>
+              <w:t>pleme</w:t>
+            </w:r>
+            <w:r>
+              <w:rPr>
+                <w:rFonts w:ascii="Arial" w:hAnsi="Arial" w:cs="Arial"/>
+              </w:rPr>
+              <w:t>n</w:t>
+            </w:r>
+            <w:r>
+              <w:rPr>
+                <w:rFonts w:ascii="Arial" w:hAnsi="Arial" w:cs="Arial"/>
+              </w:rPr>
+              <w:t>tazione delle notifiche</w:t>
+            </w:r>
+            <w:r>
+              <w:rPr>
+                <w:rFonts w:ascii="Arial" w:hAnsi="Arial" w:cs="Arial"/>
+              </w:rPr>
+              <w:t xml:space="preserve"> programmate</w:t>
+            </w:r>
+            <w:r>
+              <w:rPr>
+                <w:rFonts w:ascii="Arial" w:hAnsi="Arial" w:cs="Arial"/>
+              </w:rPr>
+              <w:t xml:space="preserve"> sta richiedendo pi</w:t>
+            </w:r>
+            <w:r>
+              <w:rPr>
+                <w:rFonts w:ascii="Arial" w:hAnsi="Arial" w:cs="Arial"/>
+              </w:rPr>
+              <w:t>ù</w:t>
+            </w:r>
+            <w:r>
+              <w:rPr>
+                <w:rFonts w:ascii="Arial" w:hAnsi="Arial" w:cs="Arial"/>
+              </w:rPr>
+              <w:t xml:space="preserve"> tempo del previsto</w:t>
+            </w:r>
+          </w:p>
+        </w:tc>
+      </w:tr>
+    </w:tbl>
+    <w:p>
+      <w:pPr>
+        <w:rPr>
+          <w:rFonts w:ascii="Arial" w:hAnsi="Arial" w:cs="Arial"/>
+        </w:rPr>
+      </w:pPr>
+    </w:p>
+    <w:tbl>
+      <w:tblPr>
+        <w:tblStyle w:val="Grigliatabella"/>
+        <w:tblW w:w="0" w:type="auto"/>
+        <w:tblLook w:val="04A0" w:firstRow="1" w:lastRow="0" w:firstColumn="1" w:lastColumn="0" w:noHBand="0" w:noVBand="1"/>
+      </w:tblPr>
+      <w:tblGrid>
+        <w:gridCol w:w="9854"/>
+      </w:tblGrid>
+      <w:tr>
+        <w:tc>
+          <w:tcPr>
+            <w:tcW w:w="9854" w:type="dxa"/>
+            <w:shd w:val="clear" w:color="auto" w:fill="D9D9D9" w:themeFill="background1" w:themeFillShade="D9"/>
+          </w:tcPr>
+          <w:p>
+            <w:pPr>
+              <w:rPr>
+                <w:rFonts w:ascii="Arial" w:hAnsi="Arial" w:cs="Arial"/>
+              </w:rPr>
+            </w:pPr>
+            <w:r>
+              <w:rPr>
+                <w:rFonts w:ascii="Arial" w:hAnsi="Arial" w:cs="Arial"/>
+              </w:rPr>
+              <w:t>Programma di massima per la prossima giornata di lavoro</w:t>
+            </w:r>
+          </w:p>
+        </w:tc>
+      </w:tr>
+      <w:tr>
+        <w:tc>
+          <w:tcPr>
+            <w:tcW w:w="9854" w:type="dxa"/>
+          </w:tcPr>
+          <w:p>
+            <w:pPr>
+              <w:rPr>
+                <w:rFonts w:ascii="Arial" w:hAnsi="Arial" w:cs="Arial"/>
+              </w:rPr>
+            </w:pPr>
+            <w:r>
+              <w:rPr>
+                <w:rFonts w:ascii="Arial" w:hAnsi="Arial" w:cs="Arial"/>
+              </w:rPr>
+              <w:t>Sistemare problema notifiche programmate</w:t>
             </w:r>
           </w:p>
         </w:tc>
@@ -5474,6 +6243,7 @@
         <w:lang w:val="fr-CH"/>
       </w:rPr>
     </w:pPr>
+    <w:proofErr w:type="spellStart"/>
     <w:r>
       <w:rPr>
         <w:rFonts w:ascii="Arial" w:hAnsi="Arial" w:cs="Arial"/>
@@ -5481,6 +6251,7 @@
       </w:rPr>
       <w:t>JRace</w:t>
     </w:r>
+    <w:proofErr w:type="spellEnd"/>
   </w:p>
 </w:ftr>
 </file>
@@ -5525,8 +6296,17 @@
         <w:rFonts w:ascii="Arial" w:hAnsi="Arial" w:cs="Arial"/>
         <w:lang w:val="fr-CH"/>
       </w:rPr>
-      <w:t>Ruben Cortesi</w:t>
+      <w:t xml:space="preserve">Ruben </w:t>
     </w:r>
+    <w:proofErr w:type="spellStart"/>
+    <w:r>
+      <w:rPr>
+        <w:rFonts w:ascii="Arial" w:hAnsi="Arial" w:cs="Arial"/>
+        <w:lang w:val="fr-CH"/>
+      </w:rPr>
+      <w:t>Cortesi</w:t>
+    </w:r>
+    <w:proofErr w:type="spellEnd"/>
   </w:p>
 </w:hdr>
 </file>

</xml_diff>